<commit_message>
Use more complete user information when generating report
</commit_message>
<xml_diff>
--- a/fapesp_calculator/modelo_3_novo.docx
+++ b/fapesp_calculator/modelo_3_novo.docx
@@ -147,41 +147,59 @@
             </w:r>
             <w:r>
               <w:rPr>
-                <w:sz w:val="24"/>
-                <w:szCs w:val="24"/>
+                <w:sz w:val="22"/>
+                <w:b/>
+                <w:szCs w:val="22"/>
+                <w:bCs/>
+                <w:rFonts w:cs="Arial" w:ascii="Arial" w:hAnsi="Arial"/>
               </w:rPr>
               <w:instrText>FORMTEXT‑</w:instrText>
             </w:r>
             <w:r>
               <w:rPr>
-                <w:sz w:val="24"/>
-                <w:szCs w:val="24"/>
-              </w:rPr>
-            </w:r>
-            <w:r>
-              <w:rPr>
-                <w:sz w:val="24"/>
-                <w:szCs w:val="24"/>
+                <w:rFonts w:cs="Arial" w:ascii="Arial" w:hAnsi="Arial"/>
+                <w:b/>
+                <w:bCs/>
+                <w:sz w:val="22"/>
+                <w:szCs w:val="22"/>
+              </w:rPr>
+            </w:r>
+            <w:r>
+              <w:rPr>
+                <w:sz w:val="22"/>
+                <w:b/>
+                <w:szCs w:val="22"/>
+                <w:bCs/>
+                <w:rFonts w:cs="Arial" w:ascii="Arial" w:hAnsi="Arial"/>
               </w:rPr>
               <w:fldChar w:fldCharType="separate"/>
             </w:r>
             <w:r>
               <w:rPr>
-                <w:sz w:val="24"/>
-                <w:szCs w:val="24"/>
+                <w:rFonts w:cs="Arial" w:ascii="Arial" w:hAnsi="Arial"/>
+                <w:b/>
+                <w:bCs/>
+                <w:sz w:val="22"/>
+                <w:szCs w:val="22"/>
               </w:rPr>
             </w:r>
             <w:bookmarkStart w:id="1" w:name="_GoBack"/>
             <w:r>
               <w:rPr>
-                <w:sz w:val="24"/>
-                <w:szCs w:val="24"/>
-              </w:rPr>
-            </w:r>
-            <w:r>
-              <w:rPr>
-                <w:sz w:val="24"/>
-                <w:szCs w:val="24"/>
+                <w:rFonts w:cs="Arial" w:ascii="Arial" w:hAnsi="Arial"/>
+                <w:b/>
+                <w:bCs/>
+                <w:sz w:val="22"/>
+                <w:szCs w:val="22"/>
+              </w:rPr>
+            </w:r>
+            <w:r>
+              <w:rPr>
+                <w:sz w:val="22"/>
+                <w:b/>
+                <w:szCs w:val="22"/>
+                <w:bCs/>
+                <w:rFonts w:cs="Arial" w:ascii="Arial" w:hAnsi="Arial"/>
               </w:rPr>
               <w:fldChar w:fldCharType="end"/>
             </w:r>
@@ -261,40 +279,58 @@
             </w:r>
             <w:r>
               <w:rPr>
-                <w:sz w:val="24"/>
-                <w:szCs w:val="24"/>
+                <w:sz w:val="22"/>
+                <w:b/>
+                <w:szCs w:val="22"/>
+                <w:bCs/>
+                <w:rFonts w:cs="Arial" w:ascii="Arial" w:hAnsi="Arial"/>
               </w:rPr>
               <w:instrText> FORMTEXT </w:instrText>
             </w:r>
             <w:r>
               <w:rPr>
-                <w:sz w:val="24"/>
-                <w:szCs w:val="24"/>
-              </w:rPr>
-            </w:r>
-            <w:r>
-              <w:rPr>
-                <w:sz w:val="24"/>
-                <w:szCs w:val="24"/>
+                <w:rFonts w:cs="Arial" w:ascii="Arial" w:hAnsi="Arial"/>
+                <w:b/>
+                <w:bCs/>
+                <w:sz w:val="22"/>
+                <w:szCs w:val="22"/>
+              </w:rPr>
+            </w:r>
+            <w:r>
+              <w:rPr>
+                <w:sz w:val="22"/>
+                <w:b/>
+                <w:szCs w:val="22"/>
+                <w:bCs/>
+                <w:rFonts w:cs="Arial" w:ascii="Arial" w:hAnsi="Arial"/>
               </w:rPr>
               <w:fldChar w:fldCharType="separate"/>
             </w:r>
             <w:r>
               <w:rPr>
-                <w:sz w:val="24"/>
-                <w:szCs w:val="24"/>
-              </w:rPr>
-            </w:r>
-            <w:r>
-              <w:rPr>
-                <w:sz w:val="24"/>
-                <w:szCs w:val="24"/>
-              </w:rPr>
-            </w:r>
-            <w:r>
-              <w:rPr>
-                <w:sz w:val="24"/>
-                <w:szCs w:val="24"/>
+                <w:rFonts w:cs="Arial" w:ascii="Arial" w:hAnsi="Arial"/>
+                <w:b/>
+                <w:bCs/>
+                <w:sz w:val="22"/>
+                <w:szCs w:val="22"/>
+              </w:rPr>
+            </w:r>
+            <w:r>
+              <w:rPr>
+                <w:rFonts w:cs="Arial" w:ascii="Arial" w:hAnsi="Arial"/>
+                <w:b/>
+                <w:bCs/>
+                <w:sz w:val="22"/>
+                <w:szCs w:val="22"/>
+              </w:rPr>
+            </w:r>
+            <w:r>
+              <w:rPr>
+                <w:sz w:val="22"/>
+                <w:b/>
+                <w:szCs w:val="22"/>
+                <w:bCs/>
+                <w:rFonts w:cs="Arial" w:ascii="Arial" w:hAnsi="Arial"/>
               </w:rPr>
               <w:fldChar w:fldCharType="end"/>
             </w:r>
@@ -391,7 +427,21 @@
                 <w:sz w:val="24"/>
                 <w:szCs w:val="24"/>
               </w:rPr>
-              <w:t>     </w:t>
+              <w:t>   </w:t>
+            </w:r>
+            <w:r>
+              <w:rPr>
+                <w:sz w:val="24"/>
+                <w:szCs w:val="24"/>
+              </w:rPr>
+              <w:t>${numero_de_identidade}</w:t>
+            </w:r>
+            <w:r>
+              <w:rPr>
+                <w:sz w:val="24"/>
+                <w:szCs w:val="24"/>
+              </w:rPr>
+              <w:t>  </w:t>
             </w:r>
             <w:r>
               <w:rPr>
@@ -465,7 +515,14 @@
                 <w:sz w:val="24"/>
                 <w:szCs w:val="24"/>
               </w:rPr>
-              <w:t>     </w:t>
+              <w:t xml:space="preserve"> </w:t>
+            </w:r>
+            <w:r>
+              <w:rPr>
+                <w:sz w:val="24"/>
+                <w:szCs w:val="24"/>
+              </w:rPr>
+              <w:t>${numero_de_CPF}</w:t>
             </w:r>
             <w:r>
               <w:rPr>
@@ -545,7 +602,21 @@
                 <w:sz w:val="24"/>
                 <w:szCs w:val="24"/>
               </w:rPr>
-              <w:t>     </w:t>
+              <w:t>  </w:t>
+            </w:r>
+            <w:r>
+              <w:rPr>
+                <w:sz w:val="24"/>
+                <w:szCs w:val="24"/>
+              </w:rPr>
+              <w:t>${logradouro_e_numero}</w:t>
+            </w:r>
+            <w:r>
+              <w:rPr>
+                <w:sz w:val="24"/>
+                <w:szCs w:val="24"/>
+              </w:rPr>
+              <w:t>   </w:t>
             </w:r>
             <w:r>
               <w:rPr>
@@ -624,7 +695,21 @@
                 <w:sz w:val="24"/>
                 <w:szCs w:val="24"/>
               </w:rPr>
-              <w:t>     </w:t>
+              <w:t>    </w:t>
+            </w:r>
+            <w:r>
+              <w:rPr>
+                <w:sz w:val="24"/>
+                <w:szCs w:val="24"/>
+              </w:rPr>
+              <w:t>${complemento_de_endereco}</w:t>
+            </w:r>
+            <w:r>
+              <w:rPr>
+                <w:sz w:val="24"/>
+                <w:szCs w:val="24"/>
+              </w:rPr>
+              <w:t> </w:t>
             </w:r>
             <w:r>
               <w:rPr>
@@ -698,7 +783,21 @@
                 <w:sz w:val="24"/>
                 <w:szCs w:val="24"/>
               </w:rPr>
-              <w:t>     </w:t>
+              <w:t> </w:t>
+            </w:r>
+            <w:r>
+              <w:rPr>
+                <w:sz w:val="24"/>
+                <w:szCs w:val="24"/>
+              </w:rPr>
+              <w:t>${bairro}</w:t>
+            </w:r>
+            <w:r>
+              <w:rPr>
+                <w:sz w:val="24"/>
+                <w:szCs w:val="24"/>
+              </w:rPr>
+              <w:t>    </w:t>
             </w:r>
             <w:r>
               <w:rPr>
@@ -741,6 +840,20 @@
                 <w:szCs w:val="24"/>
               </w:rPr>
               <w:t xml:space="preserve">Cidade: </w:t>
+            </w:r>
+            <w:r>
+              <w:rPr>
+                <w:sz w:val="24"/>
+                <w:szCs w:val="24"/>
+              </w:rPr>
+              <w:t>${cidade}</w:t>
+            </w:r>
+            <w:r>
+              <w:rPr>
+                <w:sz w:val="24"/>
+                <w:szCs w:val="24"/>
+              </w:rPr>
+              <w:t xml:space="preserve"> </w:t>
             </w:r>
             <w:r>
               <w:fldChar w:fldCharType="begin">
@@ -777,7 +890,6 @@
                 <w:sz w:val="24"/>
                 <w:szCs w:val="24"/>
               </w:rPr>
-              <w:t>     </w:t>
             </w:r>
             <w:r>
               <w:rPr>
@@ -815,6 +927,20 @@
                 <w:szCs w:val="24"/>
               </w:rPr>
               <w:t xml:space="preserve">Estado: </w:t>
+            </w:r>
+            <w:r>
+              <w:rPr>
+                <w:sz w:val="24"/>
+                <w:szCs w:val="24"/>
+              </w:rPr>
+              <w:t>${estado}</w:t>
+            </w:r>
+            <w:r>
+              <w:rPr>
+                <w:sz w:val="24"/>
+                <w:szCs w:val="24"/>
+              </w:rPr>
+              <w:t xml:space="preserve"> </w:t>
             </w:r>
             <w:r>
               <w:fldChar w:fldCharType="begin">
@@ -851,7 +977,7 @@
                 <w:sz w:val="24"/>
                 <w:szCs w:val="24"/>
               </w:rPr>
-              <w:t>     </w:t>
+              <w:t xml:space="preserve"> </w:t>
             </w:r>
             <w:r>
               <w:rPr>
@@ -1265,9 +1391,16 @@
                 <w:sz w:val="22"/>
                 <w:szCs w:val="22"/>
               </w:rPr>
-              <w:t>d</w:t>
-            </w:r>
-            <w:bookmarkEnd w:id="3"/>
+              <w:t>data_inicial}</w:t>
+            </w:r>
+            <w:r>
+              <w:rPr>
+                <w:rFonts w:cs="Arial" w:ascii="Arial" w:hAnsi="Arial"/>
+                <w:sz w:val="22"/>
+                <w:szCs w:val="22"/>
+              </w:rPr>
+              <w:t xml:space="preserve"> até </w:t>
+            </w:r>
             <w:r>
               <w:rPr>
                 <w:rFonts w:cs="Arial" w:ascii="Arial" w:hAnsi="Arial"/>
@@ -1276,71 +1409,30 @@
                 <w:sz w:val="22"/>
                 <w:szCs w:val="22"/>
               </w:rPr>
-              <w:t>ata_inicial}</w:t>
-            </w:r>
-            <w:r>
-              <w:rPr>
-                <w:rFonts w:cs="Arial" w:ascii="Arial" w:hAnsi="Arial"/>
-                <w:sz w:val="22"/>
-                <w:szCs w:val="22"/>
-              </w:rPr>
-              <w:t xml:space="preserve"> até </w:t>
-            </w:r>
-            <w:r>
-              <w:rPr>
-                <w:rFonts w:cs="Arial" w:ascii="Arial" w:hAnsi="Arial"/>
-                <w:b/>
-                <w:bCs/>
-                <w:sz w:val="22"/>
-                <w:szCs w:val="22"/>
-              </w:rPr>
-              <w:t>${data_final</w:t>
+              <w:t>${data_final}</w:t>
             </w:r>
             <w:bookmarkStart w:id="4" w:name="Texto41"/>
+            <w:r>
+              <w:rPr>
+                <w:sz w:val="24"/>
+                <w:szCs w:val="24"/>
+              </w:rPr>
+            </w:r>
+            <w:r>
+              <w:rPr>
+                <w:sz w:val="24"/>
+                <w:szCs w:val="24"/>
+              </w:rPr>
+              <w:fldChar w:fldCharType="end"/>
+            </w:r>
+            <w:bookmarkEnd w:id="3"/>
             <w:bookmarkEnd w:id="4"/>
             <w:r>
               <w:rPr>
-                <w:rFonts w:cs="Arial" w:ascii="Arial" w:hAnsi="Arial"/>
-                <w:b/>
-                <w:bCs/>
-                <w:sz w:val="22"/>
-                <w:szCs w:val="22"/>
-              </w:rPr>
-              <w:t>}</w:t>
-            </w:r>
-            <w:r>
-              <w:rPr>
-                <w:sz w:val="24"/>
-                <w:szCs w:val="24"/>
-              </w:rPr>
-            </w:r>
-            <w:r>
-              <w:rPr>
-                <w:sz w:val="24"/>
-                <w:szCs w:val="24"/>
-              </w:rPr>
-              <w:fldChar w:fldCharType="end"/>
-            </w:r>
-            <w:r>
-              <w:rPr>
-                <w:sz w:val="24"/>
-                <w:szCs w:val="24"/>
-              </w:rPr>
-              <w:t>,</w:t>
-            </w:r>
-            <w:r>
-              <w:rPr>
-                <w:sz w:val="24"/>
-                <w:szCs w:val="24"/>
-              </w:rPr>
-              <w:t xml:space="preserve">${adendo} </w:t>
-            </w:r>
-            <w:r>
-              <w:rPr>
-                <w:sz w:val="24"/>
-                <w:szCs w:val="24"/>
-              </w:rPr>
-              <w:t>para o desenvolvimento de atividades de pesquisa, conforme roteiro de viagem indicado abaixo.</w:t>
+                <w:sz w:val="24"/>
+                <w:szCs w:val="24"/>
+              </w:rPr>
+              <w:t>,${adendo} para o desenvolvimento de atividades de pesquisa, conforme roteiro de viagem indicado abaixo.</w:t>
             </w:r>
           </w:p>
         </w:tc>
@@ -2737,21 +2829,7 @@
                 <w:sz w:val="24"/>
                 <w:szCs w:val="24"/>
               </w:rPr>
-              <w:t>  </w:t>
-            </w:r>
-            <w:r>
-              <w:rPr>
-                <w:sz w:val="24"/>
-                <w:szCs w:val="24"/>
-              </w:rPr>
-              <w:t>${n_diarias} / ${valor_unitario}</w:t>
-            </w:r>
-            <w:r>
-              <w:rPr>
-                <w:sz w:val="24"/>
-                <w:szCs w:val="24"/>
-              </w:rPr>
-              <w:t>   </w:t>
+              <w:t>  ${n_diarias} / ${valor_unitario}   </w:t>
             </w:r>
             <w:r>
               <w:rPr>
@@ -2909,21 +2987,7 @@
                 <w:sz w:val="24"/>
                 <w:szCs w:val="24"/>
               </w:rPr>
-              <w:t xml:space="preserve"> </w:t>
-            </w:r>
-            <w:r>
-              <w:rPr>
-                <w:sz w:val="24"/>
-                <w:szCs w:val="24"/>
-              </w:rPr>
-              <w:t>${cambio}</w:t>
-            </w:r>
-            <w:r>
-              <w:rPr>
-                <w:sz w:val="24"/>
-                <w:szCs w:val="24"/>
-              </w:rPr>
-              <w:t>   </w:t>
+              <w:t xml:space="preserve"> ${cambio}   </w:t>
             </w:r>
             <w:r>
               <w:rPr>

</xml_diff>